<commit_message>
Trace plot and pp check report
</commit_message>
<xml_diff>
--- a/report.docx
+++ b/report.docx
@@ -135,7 +135,16 @@
         <w:t xml:space="preserve"> </w:t>
       </w:r>
       <w:r>
-        <w:t xml:space="preserve">package [????]. Fixed effects for the actual assistance provided by the spotter (as a percentage of the load lifted by the trainee), the role of the participant at for this observation (either the trainee or the spotter), the forced repetition number (either the first or the second repetition), and each of their two way interactions (i.e., actual assistance:role, actual assistance:force repetition, role:forced repetition) were included. We also a maximal random effect structure including random intercepts for participant and all of the aforementioned effects including interactions as random slopes. Given the novel study design and subject matter we did not have a clear intuition or informed opinion about what prior to set and so opted to use the default weakly regularising priors and</w:t>
+        <w:t xml:space="preserve">package</w:t>
+      </w:r>
+      <w:r>
+        <w:t xml:space="preserve"> </w:t>
+      </w:r>
+      <w:r>
+        <w:t xml:space="preserve">(Bürkner, 2017)</w:t>
+      </w:r>
+      <w:r>
+        <w:t xml:space="preserve">. Fixed effects for the actual assistance provided by the spotter (as a percentage of the load lifted by the trainee), the role of the participant at for this observation (either the trainee or the spotter), the forced repetition number (either the first or the second repetition), and each of their two way interactions (i.e., actual assistance:role, actual assistance:force repetition, role:forced repetition) were included. We also a maximal random effect structure including random intercepts for participant and all of the aforementioned effects including interactions as random slopes. Given the novel study design and subject matter we did not have a clear intuition or informed opinion about what prior to set and so opted to use the default weakly regularising priors and</w:t>
       </w:r>
       <w:r>
         <w:t xml:space="preserve"> </w:t>
@@ -268,11 +277,44 @@
         <w:t xml:space="preserve"> </w:t>
       </w:r>
       <w:r>
-        <w:t xml:space="preserve">interval back to the $(0,100)$ percentage scale, and also converted the beta regression coefficients using the inverse logistic function to aid interpretation.</w:t>
+        <w:t xml:space="preserve">interval back to the</w:t>
+      </w:r>
+      <w:r>
+        <w:t xml:space="preserve"> </w:t>
+      </w:r>
+      <m:oMath>
+        <m:d>
+          <m:dPr>
+            <m:begChr m:val="("/>
+            <m:endChr m:val=")"/>
+            <m:sepChr m:val=""/>
+            <m:grow/>
+          </m:dPr>
+          <m:e>
+            <m:r>
+              <m:t>0</m:t>
+            </m:r>
+            <m:r>
+              <m:rPr>
+                <m:sty m:val="p"/>
+              </m:rPr>
+              <m:t>,</m:t>
+            </m:r>
+            <m:r>
+              <m:t>100</m:t>
+            </m:r>
+          </m:e>
+        </m:d>
+      </m:oMath>
+      <w:r>
+        <w:t xml:space="preserve"> </w:t>
+      </w:r>
+      <w:r>
+        <w:t xml:space="preserve">percentage scale, and also converted the beta regression coefficients using the inverse logistic function to aid interpretation.</w:t>
       </w:r>
     </w:p>
     <w:bookmarkEnd w:id="20"/>
-    <w:bookmarkStart w:id="39" w:name="results"/>
+    <w:bookmarkStart w:id="44" w:name="results"/>
     <w:p>
       <w:pPr>
         <w:pStyle w:val="Heading2"/>
@@ -362,26 +404,87 @@
         <w:pStyle w:val="BodyText"/>
       </w:pPr>
       <w:r>
-        <w:t xml:space="preserve">The</w:t>
-      </w:r>
-      <w:r>
-        <w:t xml:space="preserve"> </w:t>
-      </w:r>
-      <w:r>
-        <w:rPr>
-          <w:rStyle w:val="VerbatimChar"/>
-        </w:rPr>
-        <w:t xml:space="preserve">echo: false</w:t>
-      </w:r>
-      <w:r>
-        <w:t xml:space="preserve"> </w:t>
-      </w:r>
-      <w:r>
-        <w:t xml:space="preserve">option disables the printing of code (only output is displayed).</w:t>
+        <w:t xml:space="preserve"> </w:t>
       </w:r>
     </w:p>
-    <w:bookmarkStart w:id="38" w:name="refs"/>
-    <w:bookmarkStart w:id="25" w:name="ref-amrhein_scientists_2019"/>
+    <w:tbl>
+      <w:tblPr>
+        <w:tblStyle w:val="Table"/>
+        <w:tblW w:type="pct" w:w="5000"/>
+        <w:tblLook w:firstRow="0" w:lastRow="0" w:firstColumn="0" w:lastColumn="0" w:noHBand="0" w:noVBand="0" w:val="0000"/>
+      </w:tblPr>
+      <w:tblGrid>
+        <w:gridCol w:w="7920"/>
+      </w:tblGrid>
+      <w:tr>
+        <w:tc>
+          <w:tcPr/>
+          <w:p>
+            <w:pPr>
+              <w:pStyle w:val="Figure"/>
+              <w:jc w:val="center"/>
+            </w:pPr>
+            <w:r>
+              <w:drawing>
+                <wp:inline>
+                  <wp:extent cx="5334000" cy="2667000"/>
+                  <wp:effectExtent b="0" l="0" r="0" t="0"/>
+                  <wp:docPr descr="" title="" id="25" name="Picture"/>
+                  <a:graphic>
+                    <a:graphicData uri="http://schemas.openxmlformats.org/drawingml/2006/picture">
+                      <pic:pic>
+                        <pic:nvPicPr>
+                          <pic:cNvPr descr="plots/model_data_plot.tiff" id="26" name="Picture"/>
+                          <pic:cNvPicPr>
+                            <a:picLocks noChangeArrowheads="1" noChangeAspect="1"/>
+                          </pic:cNvPicPr>
+                        </pic:nvPicPr>
+                        <pic:blipFill>
+                          <a:blip r:embed="rId24"/>
+                          <a:stretch>
+                            <a:fillRect/>
+                          </a:stretch>
+                        </pic:blipFill>
+                        <pic:spPr bwMode="auto">
+                          <a:xfrm>
+                            <a:off x="0" y="0"/>
+                            <a:ext cx="5334000" cy="2667000"/>
+                          </a:xfrm>
+                          <a:prstGeom prst="rect">
+                            <a:avLst/>
+                          </a:prstGeom>
+                          <a:noFill/>
+                          <a:ln w="9525">
+                            <a:noFill/>
+                            <a:headEnd/>
+                            <a:tailEnd/>
+                          </a:ln>
+                        </pic:spPr>
+                      </pic:pic>
+                    </a:graphicData>
+                  </a:graphic>
+                </wp:inline>
+              </w:drawing>
+            </w:r>
+          </w:p>
+          <w:p>
+            <w:pPr>
+              <w:jc w:val="center"/>
+            </w:pPr>
+            <w:pPr>
+              <w:jc w:val="start"/>
+              <w:spacing w:before="200"/>
+              <w:pStyle w:val="ImageCaption"/>
+            </w:pPr>
+            <w:r>
+              <w:t xml:space="preserve">Individual data plot.</w:t>
+            </w:r>
+          </w:p>
+        </w:tc>
+      </w:tr>
+    </w:tbl>
+    <w:bookmarkStart w:id="43" w:name="refs"/>
+    <w:bookmarkStart w:id="28" w:name="ref-amrhein_scientists_2019"/>
     <w:p>
       <w:pPr>
         <w:pStyle w:val="Bibliography"/>
@@ -418,7 +521,7 @@
       <w:r>
         <w:t xml:space="preserve"> </w:t>
       </w:r>
-      <w:hyperlink r:id="rId24">
+      <w:hyperlink r:id="rId27">
         <w:r>
           <w:rPr>
             <w:rStyle w:val="Hyperlink"/>
@@ -427,8 +530,8 @@
         </w:r>
       </w:hyperlink>
     </w:p>
-    <w:bookmarkEnd w:id="25"/>
-    <w:bookmarkStart w:id="27" w:name="ref-amrhein_inferential_2019"/>
+    <w:bookmarkEnd w:id="28"/>
+    <w:bookmarkStart w:id="30" w:name="ref-amrhein_inferential_2019"/>
     <w:p>
       <w:pPr>
         <w:pStyle w:val="Bibliography"/>
@@ -558,7 +661,7 @@
       <w:r>
         <w:t xml:space="preserve"> </w:t>
       </w:r>
-      <w:hyperlink r:id="rId26">
+      <w:hyperlink r:id="rId29">
         <w:r>
           <w:rPr>
             <w:rStyle w:val="Hyperlink"/>
@@ -567,13 +670,117 @@
         </w:r>
       </w:hyperlink>
     </w:p>
-    <w:bookmarkEnd w:id="27"/>
-    <w:bookmarkStart w:id="29" w:name="ref-cumming_new_2014"/>
+    <w:bookmarkEnd w:id="30"/>
+    <w:bookmarkStart w:id="32" w:name="ref-burkner_brms_2017"/>
     <w:p>
       <w:pPr>
         <w:pStyle w:val="Bibliography"/>
       </w:pPr>
       <w:r>
+        <w:t xml:space="preserve">Bürkner, P.-C. (2017). Brms:</w:t>
+      </w:r>
+      <w:r>
+        <w:t xml:space="preserve"> </w:t>
+      </w:r>
+      <w:r>
+        <w:t xml:space="preserve">An</w:t>
+      </w:r>
+      <w:r>
+        <w:t xml:space="preserve"> </w:t>
+      </w:r>
+      <w:r>
+        <w:t xml:space="preserve">R</w:t>
+      </w:r>
+      <w:r>
+        <w:t xml:space="preserve"> </w:t>
+      </w:r>
+      <w:r>
+        <w:t xml:space="preserve">Package</w:t>
+      </w:r>
+      <w:r>
+        <w:t xml:space="preserve"> </w:t>
+      </w:r>
+      <w:r>
+        <w:t xml:space="preserve">for</w:t>
+      </w:r>
+      <w:r>
+        <w:t xml:space="preserve"> </w:t>
+      </w:r>
+      <w:r>
+        <w:t xml:space="preserve">Bayesian</w:t>
+      </w:r>
+      <w:r>
+        <w:t xml:space="preserve"> </w:t>
+      </w:r>
+      <w:r>
+        <w:t xml:space="preserve">Multilevel</w:t>
+      </w:r>
+      <w:r>
+        <w:t xml:space="preserve"> </w:t>
+      </w:r>
+      <w:r>
+        <w:t xml:space="preserve">Models</w:t>
+      </w:r>
+      <w:r>
+        <w:t xml:space="preserve"> </w:t>
+      </w:r>
+      <w:r>
+        <w:t xml:space="preserve">Using</w:t>
+      </w:r>
+      <w:r>
+        <w:t xml:space="preserve"> </w:t>
+      </w:r>
+      <w:r>
+        <w:t xml:space="preserve">Stan</w:t>
+      </w:r>
+      <w:r>
+        <w:t xml:space="preserve">.</w:t>
+      </w:r>
+      <w:r>
+        <w:t xml:space="preserve"> </w:t>
+      </w:r>
+      <w:r>
+        <w:rPr>
+          <w:iCs/>
+          <w:i/>
+        </w:rPr>
+        <w:t xml:space="preserve">Journal of Statistical Software</w:t>
+      </w:r>
+      <w:r>
+        <w:t xml:space="preserve">,</w:t>
+      </w:r>
+      <w:r>
+        <w:t xml:space="preserve"> </w:t>
+      </w:r>
+      <w:r>
+        <w:rPr>
+          <w:iCs/>
+          <w:i/>
+        </w:rPr>
+        <w:t xml:space="preserve">80</w:t>
+      </w:r>
+      <w:r>
+        <w:t xml:space="preserve">, 1–28.</w:t>
+      </w:r>
+      <w:r>
+        <w:t xml:space="preserve"> </w:t>
+      </w:r>
+      <w:hyperlink r:id="rId31">
+        <w:r>
+          <w:rPr>
+            <w:rStyle w:val="Hyperlink"/>
+          </w:rPr>
+          <w:t xml:space="preserve">https://doi.org/10.18637/jss.v080.i01</w:t>
+        </w:r>
+      </w:hyperlink>
+    </w:p>
+    <w:bookmarkEnd w:id="32"/>
+    <w:bookmarkStart w:id="34" w:name="ref-cumming_new_2014"/>
+    <w:p>
+      <w:pPr>
+        <w:pStyle w:val="Bibliography"/>
+      </w:pPr>
+      <w:r>
         <w:t xml:space="preserve">Cumming, G. (2014). The</w:t>
       </w:r>
       <w:r>
@@ -641,7 +848,7 @@
       <w:r>
         <w:t xml:space="preserve"> </w:t>
       </w:r>
-      <w:hyperlink r:id="rId28">
+      <w:hyperlink r:id="rId33">
         <w:r>
           <w:rPr>
             <w:rStyle w:val="Hyperlink"/>
@@ -650,8 +857,8 @@
         </w:r>
       </w:hyperlink>
     </w:p>
-    <w:bookmarkEnd w:id="29"/>
-    <w:bookmarkStart w:id="31" w:name="ref-kay_tidybayes_2022"/>
+    <w:bookmarkEnd w:id="34"/>
+    <w:bookmarkStart w:id="36" w:name="ref-kay_tidybayes_2022"/>
     <w:p>
       <w:pPr>
         <w:pStyle w:val="Bibliography"/>
@@ -759,7 +966,7 @@
       <w:r>
         <w:t xml:space="preserve"> </w:t>
       </w:r>
-      <w:hyperlink r:id="rId30">
+      <w:hyperlink r:id="rId35">
         <w:r>
           <w:rPr>
             <w:rStyle w:val="Hyperlink"/>
@@ -768,8 +975,8 @@
         </w:r>
       </w:hyperlink>
     </w:p>
-    <w:bookmarkEnd w:id="31"/>
-    <w:bookmarkStart w:id="33" w:name="ref-kruschke_bayesian_2018"/>
+    <w:bookmarkEnd w:id="36"/>
+    <w:bookmarkStart w:id="38" w:name="ref-kruschke_bayesian_2018"/>
     <w:p>
       <w:pPr>
         <w:pStyle w:val="Bibliography"/>
@@ -851,7 +1058,7 @@
       <w:r>
         <w:t xml:space="preserve"> </w:t>
       </w:r>
-      <w:hyperlink r:id="rId32">
+      <w:hyperlink r:id="rId37">
         <w:r>
           <w:rPr>
             <w:rStyle w:val="Hyperlink"/>
@@ -860,8 +1067,8 @@
         </w:r>
       </w:hyperlink>
     </w:p>
-    <w:bookmarkEnd w:id="33"/>
-    <w:bookmarkStart w:id="35" w:name="ref-mcshane_abandon_2019"/>
+    <w:bookmarkEnd w:id="38"/>
+    <w:bookmarkStart w:id="40" w:name="ref-mcshane_abandon_2019"/>
     <w:p>
       <w:pPr>
         <w:pStyle w:val="Bibliography"/>
@@ -913,7 +1120,7 @@
       <w:r>
         <w:t xml:space="preserve"> </w:t>
       </w:r>
-      <w:hyperlink r:id="rId34">
+      <w:hyperlink r:id="rId39">
         <w:r>
           <w:rPr>
             <w:rStyle w:val="Hyperlink"/>
@@ -922,8 +1129,8 @@
         </w:r>
       </w:hyperlink>
     </w:p>
-    <w:bookmarkEnd w:id="35"/>
-    <w:bookmarkStart w:id="37" w:name="ref-wickham_ggplot2_2022"/>
+    <w:bookmarkEnd w:id="40"/>
+    <w:bookmarkStart w:id="42" w:name="ref-wickham_ggplot2_2022"/>
     <w:p>
       <w:pPr>
         <w:pStyle w:val="Bibliography"/>
@@ -1073,7 +1280,7 @@
       <w:r>
         <w:t xml:space="preserve"> </w:t>
       </w:r>
-      <w:hyperlink r:id="rId36">
+      <w:hyperlink r:id="rId41">
         <w:r>
           <w:rPr>
             <w:rStyle w:val="Hyperlink"/>
@@ -1082,9 +1289,9 @@
         </w:r>
       </w:hyperlink>
     </w:p>
-    <w:bookmarkEnd w:id="37"/>
-    <w:bookmarkEnd w:id="38"/>
-    <w:bookmarkEnd w:id="39"/>
+    <w:bookmarkEnd w:id="42"/>
+    <w:bookmarkEnd w:id="43"/>
+    <w:bookmarkEnd w:id="44"/>
     <w:sectPr/>
   </w:body>
 </w:document>

</xml_diff>

<commit_message>
Updated typo in marginal effects plot title
</commit_message>
<xml_diff>
--- a/report.docx
+++ b/report.docx
@@ -717,13 +717,14 @@
       <w:r>
         <w:t xml:space="preserve"> </w:t>
       </w:r>
-      <w:r>
-        <w:rPr>
-          <w:bCs/>
-          <w:b/>
-        </w:rPr>
-        <w:t xml:space="preserve">?@tbl-random-effs-tab</w:t>
-      </w:r>
+      <w:hyperlink w:anchor="tbl-random-effs">
+        <w:r>
+          <w:rPr>
+            <w:rStyle w:val="Hyperlink"/>
+          </w:rPr>
+          <w:t xml:space="preserve">Table 1</w:t>
+        </w:r>
+      </w:hyperlink>
       <w:r>
         <w:t xml:space="preserve"> </w:t>
       </w:r>
@@ -920,13 +921,22 @@
         <w:t xml:space="preserve"> </w:t>
       </w:r>
     </w:p>
-    <w:bookmarkStart w:id="39" w:name="tbl-random-effs-tab"/>
+    <w:bookmarkStart w:id="39" w:name="tbl-random-effs"/>
+    <w:p>
+      <w:pPr>
+        <w:pStyle w:val="TableCaption"/>
+      </w:pPr>
+      <w:r>
+        <w:t xml:space="preserve">Table 1: Parameter estimates for both fixed and random effects (i.e., standard deviations between participants) on the logit scale.</w:t>
+      </w:r>
+    </w:p>
     <w:tbl>
       <w:tblPr>
         <w:tblStyle w:val="Table"/>
         <w:tblW w:type="pct" w:w="5000"/>
         <w:tblLook w:firstRow="1" w:lastRow="1" w:firstColumn="0" w:lastColumn="0" w:noHBand="0" w:noVBand="0" w:val="0020"/>
         <w:jc w:val="start"/>
+        <w:tblCaption w:val="Table 1: Parameter estimates for both fixed and random effects (i.e., standard deviations between participants) on the logit scale."/>
       </w:tblPr>
       <w:tblGrid>
         <w:gridCol w:w="990"/>
@@ -1998,18 +2008,6 @@
         </w:tc>
       </w:tr>
     </w:tbl>
-    <w:p>
-      <w:pPr>
-        <w:pStyle w:val="BodyText"/>
-      </w:pPr>
-      <w:r>
-        <w:rPr>
-          <w:bCs/>
-          <w:b/>
-        </w:rPr>
-        <w:t xml:space="preserve">?(caption)</w:t>
-      </w:r>
-    </w:p>
     <w:bookmarkEnd w:id="39"/>
     <w:bookmarkEnd w:id="40"/>
     <w:bookmarkStart w:id="64" w:name="references"/>

</xml_diff>